<commit_message>
Kapitel 'Konfiguration' um e-Mail Konfiguration erweitert.
</commit_message>
<xml_diff>
--- a/Git_Spickzettel.docx
+++ b/Git_Spickzettel.docx
@@ -182,136 +182,52 @@
     <w:p>
       <w:pPr>
         <w:pStyle w:val="Copy"/>
-      </w:pPr>
+        <w:rPr>
+          <w:lang w:val="en-GB"/>
+        </w:rPr>
+      </w:pPr>
+      <w:proofErr w:type="spellStart"/>
       <w:r>
         <w:rPr>
           <w:rStyle w:val="DeckblattfettFarbe"/>
+          <w:lang w:val="en-GB"/>
         </w:rPr>
         <w:t>Fachbegriffe</w:t>
       </w:r>
+      <w:proofErr w:type="spellEnd"/>
       <w:r>
         <w:rPr>
           <w:rStyle w:val="DeckblattfettFarbe"/>
+          <w:lang w:val="en-GB"/>
         </w:rPr>
         <w:tab/>
       </w:r>
-      <w:proofErr w:type="spellStart"/>
-      <w:r>
-        <w:t>Git</w:t>
-      </w:r>
-      <w:proofErr w:type="spellEnd"/>
-      <w:r>
-        <w:t xml:space="preserve">, </w:t>
-      </w:r>
-      <w:proofErr w:type="spellStart"/>
-      <w:r>
-        <w:t>Bash</w:t>
-      </w:r>
-      <w:proofErr w:type="spellEnd"/>
-      <w:r>
-        <w:t xml:space="preserve">, </w:t>
-      </w:r>
-      <w:proofErr w:type="spellStart"/>
-      <w:r>
-        <w:t>add</w:t>
-      </w:r>
-      <w:proofErr w:type="spellEnd"/>
-      <w:r>
-        <w:t xml:space="preserve">, </w:t>
-      </w:r>
-      <w:proofErr w:type="spellStart"/>
-      <w:r>
+      <w:r>
+        <w:rPr>
+          <w:lang w:val="en-GB"/>
+        </w:rPr>
+        <w:t xml:space="preserve">Git, Bash, add, </w:t>
+      </w:r>
+      <w:proofErr w:type="spellStart"/>
+      <w:r>
+        <w:rPr>
+          <w:lang w:val="en-GB"/>
+        </w:rPr>
         <w:t>init</w:t>
       </w:r>
       <w:proofErr w:type="spellEnd"/>
       <w:r>
-        <w:t xml:space="preserve">, </w:t>
-      </w:r>
-      <w:proofErr w:type="spellStart"/>
-      <w:r>
-        <w:t>commit</w:t>
-      </w:r>
-      <w:proofErr w:type="spellEnd"/>
-      <w:r>
-        <w:t xml:space="preserve">, push, pull, </w:t>
-      </w:r>
-      <w:proofErr w:type="spellStart"/>
-      <w:r>
-        <w:t>merge</w:t>
-      </w:r>
-      <w:proofErr w:type="spellEnd"/>
-      <w:r>
-        <w:t xml:space="preserve">, </w:t>
-      </w:r>
-      <w:proofErr w:type="spellStart"/>
-      <w:r>
-        <w:t>branch</w:t>
-      </w:r>
-      <w:proofErr w:type="spellEnd"/>
-      <w:r>
-        <w:t xml:space="preserve">, </w:t>
-      </w:r>
-      <w:proofErr w:type="spellStart"/>
-      <w:r>
-        <w:t>status</w:t>
-      </w:r>
-      <w:proofErr w:type="spellEnd"/>
-      <w:r>
-        <w:t xml:space="preserve">, tag, </w:t>
-      </w:r>
-      <w:proofErr w:type="spellStart"/>
-      <w:r>
-        <w:t>local</w:t>
-      </w:r>
-      <w:proofErr w:type="spellEnd"/>
-      <w:r>
-        <w:t xml:space="preserve"> </w:t>
-      </w:r>
-      <w:proofErr w:type="spellStart"/>
-      <w:r>
-        <w:t>repository</w:t>
-      </w:r>
-      <w:proofErr w:type="spellEnd"/>
-      <w:r>
-        <w:t xml:space="preserve">, </w:t>
-      </w:r>
-      <w:proofErr w:type="spellStart"/>
-      <w:r>
-        <w:t>repository</w:t>
-      </w:r>
-      <w:proofErr w:type="spellEnd"/>
-      <w:r>
-        <w:t xml:space="preserve">, </w:t>
-      </w:r>
-      <w:proofErr w:type="spellStart"/>
-      <w:r>
-        <w:t>clone</w:t>
-      </w:r>
-      <w:proofErr w:type="spellEnd"/>
-      <w:r>
-        <w:t xml:space="preserve">, </w:t>
-      </w:r>
-      <w:proofErr w:type="spellStart"/>
-      <w:r>
-        <w:t>diff</w:t>
-      </w:r>
-      <w:proofErr w:type="spellEnd"/>
-      <w:r>
-        <w:t xml:space="preserve">, </w:t>
-      </w:r>
-      <w:proofErr w:type="spellStart"/>
-      <w:r>
-        <w:t>master</w:t>
-      </w:r>
-      <w:proofErr w:type="spellEnd"/>
-      <w:r>
-        <w:t xml:space="preserve">, </w:t>
-      </w:r>
-      <w:proofErr w:type="spellStart"/>
-      <w:r>
-        <w:t>origin</w:t>
-      </w:r>
-      <w:proofErr w:type="spellEnd"/>
+        <w:rPr>
+          <w:lang w:val="en-GB"/>
+        </w:rPr>
+        <w:t xml:space="preserve">, commit, push, pull, merge, branch, status, tag, local repository, repository, clone, </w:t>
+      </w:r>
+      <w:r>
+        <w:rPr>
+          <w:lang w:val="en-GB"/>
+        </w:rPr>
+        <w:t>diff, master, origin</w:t>
+      </w:r>
     </w:p>
     <w:p>
       <w:pPr>
@@ -460,6 +376,7 @@
           <w:rFonts w:asciiTheme="majorHAnsi" w:hAnsiTheme="majorHAnsi"/>
           <w:b w:val="0"/>
           <w:color w:val="auto"/>
+          <w:lang w:val="en-GB"/>
         </w:rPr>
       </w:pPr>
       <w:r>
@@ -474,26 +391,30 @@
       <w:r>
         <w:rPr>
           <w:rStyle w:val="Deckblattfett"/>
-        </w:rPr>
-        <w:t xml:space="preserve">GitHub-Account anlegen / </w:t>
-      </w:r>
-      <w:proofErr w:type="spellStart"/>
-      <w:r>
-        <w:rPr>
-          <w:rStyle w:val="Deckblattfett"/>
-        </w:rPr>
-        <w:t>Git</w:t>
-      </w:r>
-      <w:proofErr w:type="spellEnd"/>
-      <w:r>
-        <w:rPr>
-          <w:rStyle w:val="Deckblattfett"/>
-        </w:rPr>
-        <w:t>-Hub-Tutorial</w:t>
-      </w:r>
-      <w:r>
-        <w:rPr>
-          <w:rStyle w:val="Deckblattfett"/>
+          <w:lang w:val="en-GB"/>
+        </w:rPr>
+        <w:t xml:space="preserve">GitHub-Account </w:t>
+      </w:r>
+      <w:proofErr w:type="spellStart"/>
+      <w:r>
+        <w:rPr>
+          <w:rStyle w:val="Deckblattfett"/>
+          <w:lang w:val="en-GB"/>
+        </w:rPr>
+        <w:t>anlegen</w:t>
+      </w:r>
+      <w:proofErr w:type="spellEnd"/>
+      <w:r>
+        <w:rPr>
+          <w:rStyle w:val="Deckblattfett"/>
+          <w:lang w:val="en-GB"/>
+        </w:rPr>
+        <w:t xml:space="preserve"> / Git-Hub-Tutorial</w:t>
+      </w:r>
+      <w:r>
+        <w:rPr>
+          <w:rStyle w:val="Deckblattfett"/>
+          <w:lang w:val="en-GB"/>
         </w:rPr>
         <w:br/>
       </w:r>
@@ -503,6 +424,7 @@
           <w:rFonts w:asciiTheme="majorHAnsi" w:hAnsiTheme="majorHAnsi"/>
           <w:b w:val="0"/>
           <w:color w:val="auto"/>
+          <w:lang w:val="en-GB"/>
         </w:rPr>
         <w:t>https://guides.github.com/activities/hello-world/</w:t>
       </w:r>
@@ -515,6 +437,7 @@
           <w:rFonts w:asciiTheme="majorHAnsi" w:hAnsiTheme="majorHAnsi"/>
           <w:b w:val="0"/>
           <w:color w:val="auto"/>
+          <w:lang w:val="en-GB"/>
         </w:rPr>
       </w:pPr>
       <w:r>
@@ -523,16 +446,9 @@
           <w:rFonts w:asciiTheme="majorHAnsi" w:hAnsiTheme="majorHAnsi"/>
           <w:b w:val="0"/>
           <w:color w:val="auto"/>
+          <w:lang w:val="en-GB"/>
         </w:rPr>
         <w:tab/>
-      </w:r>
-      <w:r>
-        <w:rPr>
-          <w:rStyle w:val="DeckblattfettFarbe"/>
-          <w:rFonts w:asciiTheme="majorHAnsi" w:hAnsiTheme="majorHAnsi"/>
-          <w:b w:val="0"/>
-          <w:color w:val="auto"/>
-        </w:rPr>
         <w:t>http://www.vogella.com/tutorials/Git/article.html</w:t>
       </w:r>
     </w:p>
@@ -546,6 +462,7 @@
           <w:rFonts w:asciiTheme="majorHAnsi" w:hAnsiTheme="majorHAnsi"/>
           <w:b w:val="0"/>
           <w:color w:val="auto"/>
+          <w:lang w:val="en-GB"/>
         </w:rPr>
         <w:tab/>
       </w:r>
@@ -827,7 +744,31 @@
           <w:sz w:val="24"/>
           <w:szCs w:val="20"/>
         </w:rPr>
-        <w:t xml:space="preserve"> --global user.name "Roman Jerabek"</w:t>
+        <w:t xml:space="preserve"> --global user.name "Roman </w:t>
+      </w:r>
+      <w:proofErr w:type="spellStart"/>
+      <w:r>
+        <w:rPr>
+          <w:rStyle w:val="CopyKlassefett"/>
+          <w:rFonts w:asciiTheme="majorHAnsi" w:hAnsiTheme="majorHAnsi"/>
+          <w:b w:val="0"/>
+          <w:color w:val="auto"/>
+          <w:sz w:val="24"/>
+          <w:szCs w:val="20"/>
+        </w:rPr>
+        <w:t>Jerabek</w:t>
+      </w:r>
+      <w:proofErr w:type="spellEnd"/>
+      <w:r>
+        <w:rPr>
+          <w:rStyle w:val="CopyKlassefett"/>
+          <w:rFonts w:asciiTheme="majorHAnsi" w:hAnsiTheme="majorHAnsi"/>
+          <w:b w:val="0"/>
+          <w:color w:val="auto"/>
+          <w:sz w:val="24"/>
+          <w:szCs w:val="20"/>
+        </w:rPr>
+        <w:t>"</w:t>
       </w:r>
       <w:r>
         <w:rPr>
@@ -897,7 +838,66 @@
           <w:sz w:val="24"/>
           <w:szCs w:val="20"/>
         </w:rPr>
-        <w:t xml:space="preserve"> --global user.name "Roman Jerabek"</w:t>
+        <w:t xml:space="preserve"> --global </w:t>
+      </w:r>
+      <w:proofErr w:type="spellStart"/>
+      <w:r>
+        <w:rPr>
+          <w:rStyle w:val="CopyKlassefett"/>
+          <w:rFonts w:asciiTheme="majorHAnsi" w:hAnsiTheme="majorHAnsi"/>
+          <w:b w:val="0"/>
+          <w:color w:val="auto"/>
+          <w:sz w:val="24"/>
+          <w:szCs w:val="20"/>
+        </w:rPr>
+        <w:t>user.</w:t>
+      </w:r>
+      <w:r>
+        <w:rPr>
+          <w:rStyle w:val="CopyKlassefett"/>
+          <w:rFonts w:asciiTheme="majorHAnsi" w:hAnsiTheme="majorHAnsi"/>
+          <w:b w:val="0"/>
+          <w:color w:val="auto"/>
+          <w:sz w:val="24"/>
+          <w:szCs w:val="20"/>
+        </w:rPr>
+        <w:t>email</w:t>
+      </w:r>
+      <w:proofErr w:type="spellEnd"/>
+      <w:r>
+        <w:rPr>
+          <w:rStyle w:val="CopyKlassefett"/>
+          <w:rFonts w:asciiTheme="majorHAnsi" w:hAnsiTheme="majorHAnsi"/>
+          <w:b w:val="0"/>
+          <w:color w:val="auto"/>
+          <w:sz w:val="24"/>
+          <w:szCs w:val="20"/>
+        </w:rPr>
+        <w:t xml:space="preserve"> "</w:t>
+      </w:r>
+      <w:r>
+        <w:rPr>
+          <w:rStyle w:val="CopyKlassefett"/>
+          <w:rFonts w:asciiTheme="majorHAnsi" w:hAnsiTheme="majorHAnsi"/>
+          <w:b w:val="0"/>
+          <w:color w:val="auto"/>
+          <w:sz w:val="24"/>
+          <w:szCs w:val="20"/>
+        </w:rPr>
+        <w:t>jrb@htl.rennweg.at</w:t>
+      </w:r>
+      <w:bookmarkStart w:id="0" w:name="_GoBack"/>
+      <w:bookmarkEnd w:id="0"/>
+      <w:r>
+        <w:rPr>
+          <w:rStyle w:val="CopyKlassefett"/>
+          <w:rFonts w:asciiTheme="majorHAnsi" w:hAnsiTheme="majorHAnsi"/>
+          <w:b w:val="0"/>
+          <w:color w:val="auto"/>
+          <w:sz w:val="24"/>
+          <w:szCs w:val="20"/>
+        </w:rPr>
+        <w:t>"</w:t>
       </w:r>
     </w:p>
     <w:p>
@@ -2651,6 +2651,7 @@
           <w:color w:val="auto"/>
           <w:sz w:val="24"/>
           <w:szCs w:val="20"/>
+          <w:lang w:val="en-GB"/>
         </w:rPr>
       </w:pPr>
       <w:r>
@@ -2731,128 +2732,21 @@
           <w:color w:val="auto"/>
           <w:sz w:val="24"/>
           <w:szCs w:val="20"/>
-        </w:rPr>
-        <w:t xml:space="preserve">$ </w:t>
-      </w:r>
-      <w:proofErr w:type="spellStart"/>
-      <w:r>
-        <w:rPr>
-          <w:rStyle w:val="CopyKlassefett"/>
-          <w:rFonts w:asciiTheme="majorHAnsi" w:hAnsiTheme="majorHAnsi"/>
-          <w:b w:val="0"/>
-          <w:color w:val="auto"/>
-          <w:sz w:val="24"/>
-          <w:szCs w:val="20"/>
-        </w:rPr>
-        <w:t>git</w:t>
-      </w:r>
-      <w:proofErr w:type="spellEnd"/>
-      <w:r>
-        <w:rPr>
-          <w:rStyle w:val="CopyKlassefett"/>
-          <w:rFonts w:asciiTheme="majorHAnsi" w:hAnsiTheme="majorHAnsi"/>
-          <w:b w:val="0"/>
-          <w:color w:val="auto"/>
-          <w:sz w:val="24"/>
-          <w:szCs w:val="20"/>
-        </w:rPr>
-        <w:t xml:space="preserve"> </w:t>
-      </w:r>
-      <w:proofErr w:type="spellStart"/>
-      <w:r>
-        <w:rPr>
-          <w:rStyle w:val="CopyKlassefett"/>
-          <w:rFonts w:asciiTheme="majorHAnsi" w:hAnsiTheme="majorHAnsi"/>
-          <w:b w:val="0"/>
-          <w:color w:val="auto"/>
-          <w:sz w:val="24"/>
-          <w:szCs w:val="20"/>
-        </w:rPr>
-        <w:t>commit</w:t>
-      </w:r>
-      <w:proofErr w:type="spellEnd"/>
-      <w:r>
-        <w:rPr>
-          <w:rStyle w:val="CopyKlassefett"/>
-          <w:rFonts w:asciiTheme="majorHAnsi" w:hAnsiTheme="majorHAnsi"/>
-          <w:b w:val="0"/>
-          <w:color w:val="auto"/>
-          <w:sz w:val="24"/>
-          <w:szCs w:val="20"/>
-        </w:rPr>
-        <w:t xml:space="preserve"> -m „</w:t>
-      </w:r>
-      <w:proofErr w:type="spellStart"/>
-      <w:r>
-        <w:rPr>
-          <w:rStyle w:val="CopyKlassefett"/>
-          <w:rFonts w:asciiTheme="majorHAnsi" w:hAnsiTheme="majorHAnsi"/>
-          <w:b w:val="0"/>
-          <w:color w:val="auto"/>
-          <w:sz w:val="24"/>
-          <w:szCs w:val="20"/>
-        </w:rPr>
-        <w:t>second</w:t>
-      </w:r>
-      <w:proofErr w:type="spellEnd"/>
-      <w:r>
-        <w:rPr>
-          <w:rStyle w:val="CopyKlassefett"/>
-          <w:rFonts w:asciiTheme="majorHAnsi" w:hAnsiTheme="majorHAnsi"/>
-          <w:b w:val="0"/>
-          <w:color w:val="auto"/>
-          <w:sz w:val="24"/>
-          <w:szCs w:val="20"/>
-        </w:rPr>
-        <w:t xml:space="preserve"> </w:t>
-      </w:r>
-      <w:proofErr w:type="spellStart"/>
-      <w:r>
-        <w:rPr>
-          <w:rStyle w:val="CopyKlassefett"/>
-          <w:rFonts w:asciiTheme="majorHAnsi" w:hAnsiTheme="majorHAnsi"/>
-          <w:b w:val="0"/>
-          <w:color w:val="auto"/>
-          <w:sz w:val="24"/>
-          <w:szCs w:val="20"/>
-        </w:rPr>
-        <w:t>file</w:t>
-      </w:r>
-      <w:proofErr w:type="spellEnd"/>
-      <w:r>
-        <w:rPr>
-          <w:rStyle w:val="CopyKlassefett"/>
-          <w:rFonts w:asciiTheme="majorHAnsi" w:hAnsiTheme="majorHAnsi"/>
-          <w:b w:val="0"/>
-          <w:color w:val="auto"/>
-          <w:sz w:val="24"/>
-          <w:szCs w:val="20"/>
-        </w:rPr>
-        <w:t xml:space="preserve"> ‚second.txt‘ was </w:t>
-      </w:r>
-      <w:proofErr w:type="spellStart"/>
-      <w:r>
-        <w:rPr>
-          <w:rStyle w:val="CopyKlassefett"/>
-          <w:rFonts w:asciiTheme="majorHAnsi" w:hAnsiTheme="majorHAnsi"/>
-          <w:b w:val="0"/>
-          <w:color w:val="auto"/>
-          <w:sz w:val="24"/>
-          <w:szCs w:val="20"/>
-        </w:rPr>
-        <w:t>added</w:t>
-      </w:r>
-      <w:proofErr w:type="spellEnd"/>
-      <w:r>
-        <w:rPr>
-          <w:rStyle w:val="CopyKlassefett"/>
-          <w:rFonts w:asciiTheme="majorHAnsi" w:hAnsiTheme="majorHAnsi"/>
-          <w:b w:val="0"/>
-          <w:color w:val="auto"/>
-          <w:sz w:val="24"/>
-          <w:szCs w:val="20"/>
-        </w:rPr>
-        <w:t>“</w:t>
+          <w:lang w:val="en-GB"/>
+        </w:rPr>
+        <w:t>$ git commit -m „</w:t>
+      </w:r>
+      <w:r>
+        <w:rPr>
+          <w:rStyle w:val="CopyKlassefett"/>
+          <w:rFonts w:asciiTheme="majorHAnsi" w:hAnsiTheme="majorHAnsi"/>
+          <w:b w:val="0"/>
+          <w:color w:val="auto"/>
+          <w:sz w:val="24"/>
+          <w:szCs w:val="20"/>
+          <w:lang w:val="en-GB"/>
+        </w:rPr>
+        <w:t>second file ‚second.txt‘ was added“</w:t>
       </w:r>
     </w:p>
     <w:p>
@@ -2865,33 +2759,71 @@
           <w:color w:val="auto"/>
           <w:sz w:val="24"/>
           <w:szCs w:val="20"/>
-        </w:rPr>
-      </w:pPr>
-      <w:r>
-        <w:rPr>
-          <w:rStyle w:val="CopyKlassefett"/>
-          <w:rFonts w:asciiTheme="majorHAnsi" w:hAnsiTheme="majorHAnsi"/>
-          <w:b w:val="0"/>
-          <w:color w:val="auto"/>
-          <w:sz w:val="24"/>
-          <w:szCs w:val="20"/>
+          <w:lang w:val="en-GB"/>
+        </w:rPr>
+      </w:pPr>
+      <w:r>
+        <w:rPr>
+          <w:rStyle w:val="CopyKlassefett"/>
+          <w:rFonts w:asciiTheme="majorHAnsi" w:hAnsiTheme="majorHAnsi"/>
+          <w:b w:val="0"/>
+          <w:color w:val="auto"/>
+          <w:sz w:val="24"/>
+          <w:szCs w:val="20"/>
+          <w:lang w:val="en-GB"/>
         </w:rPr>
         <w:tab/>
       </w:r>
-      <w:r>
-        <w:rPr>
-          <w:rStyle w:val="Deckblattfett"/>
-        </w:rPr>
-        <w:t>Änderungen am dritten File dokumentieren</w:t>
-      </w:r>
-      <w:r>
-        <w:rPr>
-          <w:rStyle w:val="CopyKlassefett"/>
-          <w:rFonts w:asciiTheme="majorHAnsi" w:hAnsiTheme="majorHAnsi"/>
-          <w:b w:val="0"/>
-          <w:color w:val="auto"/>
-          <w:sz w:val="24"/>
-          <w:szCs w:val="20"/>
+      <w:proofErr w:type="spellStart"/>
+      <w:r>
+        <w:rPr>
+          <w:rStyle w:val="Deckblattfett"/>
+          <w:lang w:val="en-GB"/>
+        </w:rPr>
+        <w:t>Änderungen</w:t>
+      </w:r>
+      <w:proofErr w:type="spellEnd"/>
+      <w:r>
+        <w:rPr>
+          <w:rStyle w:val="Deckblattfett"/>
+          <w:lang w:val="en-GB"/>
+        </w:rPr>
+        <w:t xml:space="preserve"> am </w:t>
+      </w:r>
+      <w:proofErr w:type="spellStart"/>
+      <w:r>
+        <w:rPr>
+          <w:rStyle w:val="Deckblattfett"/>
+          <w:lang w:val="en-GB"/>
+        </w:rPr>
+        <w:t>dritten</w:t>
+      </w:r>
+      <w:proofErr w:type="spellEnd"/>
+      <w:r>
+        <w:rPr>
+          <w:rStyle w:val="Deckblattfett"/>
+          <w:lang w:val="en-GB"/>
+        </w:rPr>
+        <w:t xml:space="preserve"> File </w:t>
+      </w:r>
+      <w:proofErr w:type="spellStart"/>
+      <w:r>
+        <w:rPr>
+          <w:rStyle w:val="Deckblattfett"/>
+          <w:lang w:val="en-GB"/>
+        </w:rPr>
+        <w:t>dokumentieren</w:t>
+      </w:r>
+      <w:proofErr w:type="spellEnd"/>
+      <w:r>
+        <w:rPr>
+          <w:rStyle w:val="CopyKlassefett"/>
+          <w:rFonts w:asciiTheme="majorHAnsi" w:hAnsiTheme="majorHAnsi"/>
+          <w:b w:val="0"/>
+          <w:color w:val="auto"/>
+          <w:sz w:val="24"/>
+          <w:szCs w:val="20"/>
+          <w:lang w:val="en-GB"/>
         </w:rPr>
         <w:br/>
       </w:r>
@@ -2903,56 +2835,9 @@
           <w:color w:val="auto"/>
           <w:sz w:val="24"/>
           <w:szCs w:val="20"/>
-        </w:rPr>
-        <w:t xml:space="preserve">$ </w:t>
-      </w:r>
-      <w:proofErr w:type="spellStart"/>
-      <w:r>
-        <w:rPr>
-          <w:rStyle w:val="CopyKlassefett"/>
-          <w:rFonts w:asciiTheme="majorHAnsi" w:hAnsiTheme="majorHAnsi"/>
-          <w:b w:val="0"/>
-          <w:color w:val="auto"/>
-          <w:sz w:val="24"/>
-          <w:szCs w:val="20"/>
-        </w:rPr>
-        <w:t>git</w:t>
-      </w:r>
-      <w:proofErr w:type="spellEnd"/>
-      <w:r>
-        <w:rPr>
-          <w:rStyle w:val="CopyKlassefett"/>
-          <w:rFonts w:asciiTheme="majorHAnsi" w:hAnsiTheme="majorHAnsi"/>
-          <w:b w:val="0"/>
-          <w:color w:val="auto"/>
-          <w:sz w:val="24"/>
-          <w:szCs w:val="20"/>
-        </w:rPr>
-        <w:t xml:space="preserve"> </w:t>
-      </w:r>
-      <w:proofErr w:type="spellStart"/>
-      <w:r>
-        <w:rPr>
-          <w:rStyle w:val="CopyKlassefett"/>
-          <w:rFonts w:asciiTheme="majorHAnsi" w:hAnsiTheme="majorHAnsi"/>
-          <w:b w:val="0"/>
-          <w:color w:val="auto"/>
-          <w:sz w:val="24"/>
-          <w:szCs w:val="20"/>
-        </w:rPr>
-        <w:t>add</w:t>
-      </w:r>
-      <w:proofErr w:type="spellEnd"/>
-      <w:r>
-        <w:rPr>
-          <w:rStyle w:val="CopyKlassefett"/>
-          <w:rFonts w:asciiTheme="majorHAnsi" w:hAnsiTheme="majorHAnsi"/>
-          <w:b w:val="0"/>
-          <w:color w:val="auto"/>
-          <w:sz w:val="24"/>
-          <w:szCs w:val="20"/>
-        </w:rPr>
-        <w:t xml:space="preserve"> third.txt</w:t>
+          <w:lang w:val="en-GB"/>
+        </w:rPr>
+        <w:t>$ git add third.txt</w:t>
       </w:r>
     </w:p>
     <w:p>
@@ -2965,41 +2850,46 @@
           <w:color w:val="auto"/>
           <w:sz w:val="24"/>
           <w:szCs w:val="20"/>
-        </w:rPr>
-      </w:pPr>
-      <w:r>
-        <w:rPr>
-          <w:rStyle w:val="CopyKlassefett"/>
-          <w:rFonts w:asciiTheme="majorHAnsi" w:hAnsiTheme="majorHAnsi"/>
-          <w:b w:val="0"/>
-          <w:color w:val="auto"/>
-          <w:sz w:val="24"/>
-          <w:szCs w:val="20"/>
+          <w:lang w:val="en-GB"/>
+        </w:rPr>
+      </w:pPr>
+      <w:r>
+        <w:rPr>
+          <w:rStyle w:val="CopyKlassefett"/>
+          <w:rFonts w:asciiTheme="majorHAnsi" w:hAnsiTheme="majorHAnsi"/>
+          <w:b w:val="0"/>
+          <w:color w:val="auto"/>
+          <w:sz w:val="24"/>
+          <w:szCs w:val="20"/>
+          <w:lang w:val="en-GB"/>
         </w:rPr>
         <w:tab/>
       </w:r>
-      <w:r>
-        <w:rPr>
-          <w:rStyle w:val="Deckblattfett"/>
-        </w:rPr>
-        <w:t xml:space="preserve">Drittes </w:t>
-      </w:r>
-      <w:proofErr w:type="spellStart"/>
-      <w:r>
-        <w:rPr>
-          <w:rStyle w:val="Deckblattfett"/>
-        </w:rPr>
-        <w:t>Commitment</w:t>
-      </w:r>
-      <w:proofErr w:type="spellEnd"/>
-      <w:r>
-        <w:rPr>
-          <w:rStyle w:val="CopyKlassefett"/>
-          <w:rFonts w:asciiTheme="majorHAnsi" w:hAnsiTheme="majorHAnsi"/>
-          <w:b w:val="0"/>
-          <w:color w:val="auto"/>
-          <w:sz w:val="24"/>
-          <w:szCs w:val="20"/>
+      <w:proofErr w:type="spellStart"/>
+      <w:r>
+        <w:rPr>
+          <w:rStyle w:val="Deckblattfett"/>
+          <w:lang w:val="en-GB"/>
+        </w:rPr>
+        <w:t>Drittes</w:t>
+      </w:r>
+      <w:proofErr w:type="spellEnd"/>
+      <w:r>
+        <w:rPr>
+          <w:rStyle w:val="Deckblattfett"/>
+          <w:lang w:val="en-GB"/>
+        </w:rPr>
+        <w:t xml:space="preserve"> Commitment</w:t>
+      </w:r>
+      <w:r>
+        <w:rPr>
+          <w:rStyle w:val="CopyKlassefett"/>
+          <w:rFonts w:asciiTheme="majorHAnsi" w:hAnsiTheme="majorHAnsi"/>
+          <w:b w:val="0"/>
+          <w:color w:val="auto"/>
+          <w:sz w:val="24"/>
+          <w:szCs w:val="20"/>
+          <w:lang w:val="en-GB"/>
         </w:rPr>
         <w:br/>
       </w:r>
@@ -3011,177 +2901,48 @@
           <w:color w:val="auto"/>
           <w:sz w:val="24"/>
           <w:szCs w:val="20"/>
-        </w:rPr>
-        <w:t xml:space="preserve">$ </w:t>
-      </w:r>
-      <w:proofErr w:type="spellStart"/>
-      <w:r>
-        <w:rPr>
-          <w:rStyle w:val="CopyKlassefett"/>
-          <w:rFonts w:asciiTheme="majorHAnsi" w:hAnsiTheme="majorHAnsi"/>
-          <w:b w:val="0"/>
-          <w:color w:val="auto"/>
-          <w:sz w:val="24"/>
-          <w:szCs w:val="20"/>
-        </w:rPr>
-        <w:t>git</w:t>
-      </w:r>
-      <w:proofErr w:type="spellEnd"/>
-      <w:r>
-        <w:rPr>
-          <w:rStyle w:val="CopyKlassefett"/>
-          <w:rFonts w:asciiTheme="majorHAnsi" w:hAnsiTheme="majorHAnsi"/>
-          <w:b w:val="0"/>
-          <w:color w:val="auto"/>
-          <w:sz w:val="24"/>
-          <w:szCs w:val="20"/>
-        </w:rPr>
-        <w:t xml:space="preserve"> </w:t>
-      </w:r>
-      <w:proofErr w:type="spellStart"/>
-      <w:r>
-        <w:rPr>
-          <w:rStyle w:val="CopyKlassefett"/>
-          <w:rFonts w:asciiTheme="majorHAnsi" w:hAnsiTheme="majorHAnsi"/>
-          <w:b w:val="0"/>
-          <w:color w:val="auto"/>
-          <w:sz w:val="24"/>
-          <w:szCs w:val="20"/>
-        </w:rPr>
-        <w:t>commit</w:t>
-      </w:r>
-      <w:proofErr w:type="spellEnd"/>
-      <w:r>
-        <w:rPr>
-          <w:rStyle w:val="CopyKlassefett"/>
-          <w:rFonts w:asciiTheme="majorHAnsi" w:hAnsiTheme="majorHAnsi"/>
-          <w:b w:val="0"/>
-          <w:color w:val="auto"/>
-          <w:sz w:val="24"/>
-          <w:szCs w:val="20"/>
-        </w:rPr>
-        <w:t xml:space="preserve"> -m „</w:t>
-      </w:r>
-      <w:proofErr w:type="spellStart"/>
-      <w:r>
-        <w:rPr>
-          <w:rStyle w:val="CopyKlassefett"/>
-          <w:rFonts w:asciiTheme="majorHAnsi" w:hAnsiTheme="majorHAnsi"/>
-          <w:b w:val="0"/>
-          <w:color w:val="auto"/>
-          <w:sz w:val="24"/>
-          <w:szCs w:val="20"/>
-        </w:rPr>
-        <w:t>third</w:t>
-      </w:r>
-      <w:proofErr w:type="spellEnd"/>
-      <w:r>
-        <w:rPr>
-          <w:rStyle w:val="CopyKlassefett"/>
-          <w:rFonts w:asciiTheme="majorHAnsi" w:hAnsiTheme="majorHAnsi"/>
-          <w:b w:val="0"/>
-          <w:color w:val="auto"/>
-          <w:sz w:val="24"/>
-          <w:szCs w:val="20"/>
-        </w:rPr>
-        <w:t xml:space="preserve"> </w:t>
-      </w:r>
-      <w:proofErr w:type="spellStart"/>
-      <w:r>
-        <w:rPr>
-          <w:rStyle w:val="CopyKlassefett"/>
-          <w:rFonts w:asciiTheme="majorHAnsi" w:hAnsiTheme="majorHAnsi"/>
-          <w:b w:val="0"/>
-          <w:color w:val="auto"/>
-          <w:sz w:val="24"/>
-          <w:szCs w:val="20"/>
-        </w:rPr>
-        <w:t>file</w:t>
-      </w:r>
-      <w:proofErr w:type="spellEnd"/>
-      <w:r>
-        <w:rPr>
-          <w:rStyle w:val="CopyKlassefett"/>
-          <w:rFonts w:asciiTheme="majorHAnsi" w:hAnsiTheme="majorHAnsi"/>
-          <w:b w:val="0"/>
-          <w:color w:val="auto"/>
-          <w:sz w:val="24"/>
-          <w:szCs w:val="20"/>
-        </w:rPr>
-        <w:t xml:space="preserve"> </w:t>
-      </w:r>
-      <w:proofErr w:type="spellStart"/>
-      <w:r>
-        <w:rPr>
-          <w:rStyle w:val="CopyKlassefett"/>
-          <w:rFonts w:asciiTheme="majorHAnsi" w:hAnsiTheme="majorHAnsi"/>
-          <w:b w:val="0"/>
-          <w:color w:val="auto"/>
-          <w:sz w:val="24"/>
-          <w:szCs w:val="20"/>
-        </w:rPr>
-        <w:t>ready</w:t>
-      </w:r>
-      <w:proofErr w:type="spellEnd"/>
-      <w:r>
-        <w:rPr>
-          <w:rStyle w:val="CopyKlassefett"/>
-          <w:rFonts w:asciiTheme="majorHAnsi" w:hAnsiTheme="majorHAnsi"/>
-          <w:b w:val="0"/>
-          <w:color w:val="auto"/>
-          <w:sz w:val="24"/>
-          <w:szCs w:val="20"/>
-        </w:rPr>
-        <w:t xml:space="preserve"> </w:t>
-      </w:r>
-      <w:proofErr w:type="spellStart"/>
-      <w:r>
-        <w:rPr>
-          <w:rStyle w:val="CopyKlassefett"/>
-          <w:rFonts w:asciiTheme="majorHAnsi" w:hAnsiTheme="majorHAnsi"/>
-          <w:b w:val="0"/>
-          <w:color w:val="auto"/>
-          <w:sz w:val="24"/>
-          <w:szCs w:val="20"/>
-        </w:rPr>
-        <w:t>for</w:t>
-      </w:r>
-      <w:proofErr w:type="spellEnd"/>
-      <w:r>
-        <w:rPr>
-          <w:rStyle w:val="CopyKlassefett"/>
-          <w:rFonts w:asciiTheme="majorHAnsi" w:hAnsiTheme="majorHAnsi"/>
-          <w:b w:val="0"/>
-          <w:color w:val="auto"/>
-          <w:sz w:val="24"/>
-          <w:szCs w:val="20"/>
-        </w:rPr>
-        <w:t xml:space="preserve"> </w:t>
-      </w:r>
-      <w:proofErr w:type="spellStart"/>
-      <w:r>
-        <w:rPr>
-          <w:rStyle w:val="CopyKlassefett"/>
-          <w:rFonts w:asciiTheme="majorHAnsi" w:hAnsiTheme="majorHAnsi"/>
-          <w:b w:val="0"/>
-          <w:color w:val="auto"/>
-          <w:sz w:val="24"/>
-          <w:szCs w:val="20"/>
+          <w:lang w:val="en-GB"/>
+        </w:rPr>
+        <w:t>$ git commit -m „</w:t>
+      </w:r>
+      <w:r>
+        <w:rPr>
+          <w:rStyle w:val="CopyKlassefett"/>
+          <w:rFonts w:asciiTheme="majorHAnsi" w:hAnsiTheme="majorHAnsi"/>
+          <w:b w:val="0"/>
+          <w:color w:val="auto"/>
+          <w:sz w:val="24"/>
+          <w:szCs w:val="20"/>
+          <w:lang w:val="en-GB"/>
+        </w:rPr>
+        <w:t xml:space="preserve">third file ready for </w:t>
+      </w:r>
+      <w:proofErr w:type="gramStart"/>
+      <w:r>
+        <w:rPr>
+          <w:rStyle w:val="CopyKlassefett"/>
+          <w:rFonts w:asciiTheme="majorHAnsi" w:hAnsiTheme="majorHAnsi"/>
+          <w:b w:val="0"/>
+          <w:color w:val="auto"/>
+          <w:sz w:val="24"/>
+          <w:szCs w:val="20"/>
+          <w:lang w:val="en-GB"/>
         </w:rPr>
         <w:t>repository</w:t>
       </w:r>
-      <w:proofErr w:type="spellEnd"/>
-      <w:r>
-        <w:rPr>
-          <w:rStyle w:val="CopyKlassefett"/>
-          <w:rFonts w:asciiTheme="majorHAnsi" w:hAnsiTheme="majorHAnsi"/>
-          <w:b w:val="0"/>
-          <w:color w:val="auto"/>
-          <w:sz w:val="24"/>
-          <w:szCs w:val="20"/>
+      <w:r>
+        <w:rPr>
+          <w:rStyle w:val="CopyKlassefett"/>
+          <w:rFonts w:asciiTheme="majorHAnsi" w:hAnsiTheme="majorHAnsi"/>
+          <w:b w:val="0"/>
+          <w:color w:val="auto"/>
+          <w:sz w:val="24"/>
+          <w:szCs w:val="20"/>
+          <w:lang w:val="en-GB"/>
         </w:rPr>
         <w:t>“</w:t>
       </w:r>
+      <w:proofErr w:type="gramEnd"/>
     </w:p>
     <w:p>
       <w:pPr>
@@ -3203,6 +2964,7 @@
           <w:color w:val="auto"/>
           <w:sz w:val="24"/>
           <w:szCs w:val="20"/>
+          <w:lang w:val="en-GB"/>
         </w:rPr>
         <w:tab/>
       </w:r>
@@ -4124,6 +3886,9 @@
     <w:p>
       <w:pPr>
         <w:pStyle w:val="Copy"/>
+        <w:rPr>
+          <w:lang w:val="en-GB"/>
+        </w:rPr>
       </w:pPr>
       <w:r>
         <w:rPr>
@@ -4136,28 +3901,31 @@
         </w:rPr>
         <w:tab/>
       </w:r>
-      <w:proofErr w:type="spellStart"/>
-      <w:r>
-        <w:rPr>
-          <w:rStyle w:val="Deckblattfett"/>
-        </w:rPr>
-        <w:t>Git</w:t>
-      </w:r>
-      <w:proofErr w:type="spellEnd"/>
-      <w:r>
-        <w:rPr>
-          <w:rStyle w:val="Deckblattfett"/>
-        </w:rPr>
-        <w:t xml:space="preserve"> pushen</w:t>
-      </w:r>
-      <w:r>
-        <w:rPr>
-          <w:rStyle w:val="CopyKlassefett"/>
-          <w:rFonts w:asciiTheme="majorHAnsi" w:hAnsiTheme="majorHAnsi"/>
-          <w:b w:val="0"/>
-          <w:color w:val="auto"/>
-          <w:sz w:val="24"/>
-          <w:szCs w:val="20"/>
+      <w:r>
+        <w:rPr>
+          <w:rStyle w:val="Deckblattfett"/>
+          <w:lang w:val="en-GB"/>
+        </w:rPr>
+        <w:t xml:space="preserve">Git </w:t>
+      </w:r>
+      <w:proofErr w:type="spellStart"/>
+      <w:r>
+        <w:rPr>
+          <w:rStyle w:val="Deckblattfett"/>
+          <w:lang w:val="en-GB"/>
+        </w:rPr>
+        <w:t>pushen</w:t>
+      </w:r>
+      <w:proofErr w:type="spellEnd"/>
+      <w:r>
+        <w:rPr>
+          <w:rStyle w:val="CopyKlassefett"/>
+          <w:rFonts w:asciiTheme="majorHAnsi" w:hAnsiTheme="majorHAnsi"/>
+          <w:b w:val="0"/>
+          <w:color w:val="auto"/>
+          <w:sz w:val="24"/>
+          <w:szCs w:val="20"/>
+          <w:lang w:val="en-GB"/>
         </w:rPr>
         <w:br/>
       </w:r>
@@ -4169,76 +3937,17 @@
           <w:color w:val="auto"/>
           <w:sz w:val="24"/>
           <w:szCs w:val="20"/>
-        </w:rPr>
-        <w:t xml:space="preserve">$ </w:t>
-      </w:r>
-      <w:proofErr w:type="spellStart"/>
-      <w:r>
-        <w:rPr>
-          <w:rStyle w:val="CopyKlassefett"/>
-          <w:rFonts w:asciiTheme="majorHAnsi" w:hAnsiTheme="majorHAnsi"/>
-          <w:b w:val="0"/>
-          <w:color w:val="auto"/>
-          <w:sz w:val="24"/>
-          <w:szCs w:val="20"/>
-        </w:rPr>
-        <w:t>git</w:t>
-      </w:r>
-      <w:proofErr w:type="spellEnd"/>
-      <w:r>
-        <w:rPr>
-          <w:rStyle w:val="CopyKlassefett"/>
-          <w:rFonts w:asciiTheme="majorHAnsi" w:hAnsiTheme="majorHAnsi"/>
-          <w:b w:val="0"/>
-          <w:color w:val="auto"/>
-          <w:sz w:val="24"/>
-          <w:szCs w:val="20"/>
-        </w:rPr>
-        <w:t xml:space="preserve"> push </w:t>
-      </w:r>
-      <w:proofErr w:type="spellStart"/>
-      <w:r>
-        <w:rPr>
-          <w:rStyle w:val="CopyKlassefett"/>
-          <w:rFonts w:asciiTheme="majorHAnsi" w:hAnsiTheme="majorHAnsi"/>
-          <w:b w:val="0"/>
-          <w:color w:val="auto"/>
-          <w:sz w:val="24"/>
-          <w:szCs w:val="20"/>
-        </w:rPr>
-        <w:t>origin</w:t>
-      </w:r>
-      <w:proofErr w:type="spellEnd"/>
-      <w:r>
-        <w:rPr>
-          <w:rStyle w:val="CopyKlassefett"/>
-          <w:rFonts w:asciiTheme="majorHAnsi" w:hAnsiTheme="majorHAnsi"/>
-          <w:b w:val="0"/>
-          <w:color w:val="auto"/>
-          <w:sz w:val="24"/>
-          <w:szCs w:val="20"/>
-        </w:rPr>
-        <w:t xml:space="preserve"> </w:t>
-      </w:r>
-      <w:proofErr w:type="spellStart"/>
-      <w:r>
-        <w:rPr>
-          <w:rStyle w:val="CopyKlassefett"/>
-          <w:rFonts w:asciiTheme="majorHAnsi" w:hAnsiTheme="majorHAnsi"/>
-          <w:b w:val="0"/>
-          <w:color w:val="auto"/>
-          <w:sz w:val="24"/>
-          <w:szCs w:val="20"/>
-        </w:rPr>
-        <w:t>master</w:t>
-      </w:r>
-      <w:bookmarkStart w:id="0" w:name="_GoBack"/>
-      <w:bookmarkEnd w:id="0"/>
-      <w:proofErr w:type="spellEnd"/>
+          <w:lang w:val="en-GB"/>
+        </w:rPr>
+        <w:t>$ git push origin master</w:t>
+      </w:r>
     </w:p>
     <w:p>
       <w:pPr>
         <w:pStyle w:val="Copy"/>
+        <w:rPr>
+          <w:lang w:val="en-GB"/>
+        </w:rPr>
       </w:pPr>
     </w:p>
     <w:sectPr>
@@ -7087,7 +6796,7 @@
 </file>
 
 <file path=customXml/itemProps1.xml><?xml version="1.0" encoding="utf-8"?>
-<ds:datastoreItem xmlns:ds="http://schemas.openxmlformats.org/officeDocument/2006/customXml" ds:itemID="{CA714E80-F98D-4666-8D36-C91682B15AA9}">
+<ds:datastoreItem xmlns:ds="http://schemas.openxmlformats.org/officeDocument/2006/customXml" ds:itemID="{46A89BD8-7C00-40C2-B590-517AD2CEBD7D}">
   <ds:schemaRefs>
     <ds:schemaRef ds:uri="http://schemas.openxmlformats.org/officeDocument/2006/bibliography"/>
   </ds:schemaRefs>

</xml_diff>